<commit_message>
thêm một chút tiền xử lý
</commit_message>
<xml_diff>
--- a/DATN_document/giaithich/LSTM.docx
+++ b/DATN_document/giaithich/LSTM.docx
@@ -340,6 +340,91 @@
     </w:p>
     <w:p>
       <w:pPr>
+        <w:pStyle w:val="ListParagraph"/>
+      </w:pPr>
+      <w:r>
+        <w:rPr>
+          <w:noProof/>
+        </w:rPr>
+        <w:lastRenderedPageBreak/>
+        <w:drawing>
+          <wp:inline distT="0" distB="0" distL="0" distR="0" wp14:anchorId="162F9BA4" wp14:editId="773ACE66">
+            <wp:extent cx="5972175" cy="2642235"/>
+            <wp:effectExtent l="0" t="0" r="0" b="0"/>
+            <wp:docPr id="1877091851" name="Picture 1"/>
+            <wp:cNvGraphicFramePr>
+              <a:graphicFrameLocks xmlns:a="http://schemas.openxmlformats.org/drawingml/2006/main" noChangeAspect="1"/>
+            </wp:cNvGraphicFramePr>
+            <a:graphic xmlns:a="http://schemas.openxmlformats.org/drawingml/2006/main">
+              <a:graphicData uri="http://schemas.openxmlformats.org/drawingml/2006/picture">
+                <pic:pic xmlns:pic="http://schemas.openxmlformats.org/drawingml/2006/picture">
+                  <pic:nvPicPr>
+                    <pic:cNvPr id="1877091851" name=""/>
+                    <pic:cNvPicPr/>
+                  </pic:nvPicPr>
+                  <pic:blipFill>
+                    <a:blip r:embed="rId6"/>
+                    <a:stretch>
+                      <a:fillRect/>
+                    </a:stretch>
+                  </pic:blipFill>
+                  <pic:spPr>
+                    <a:xfrm>
+                      <a:off x="0" y="0"/>
+                      <a:ext cx="5972175" cy="2642235"/>
+                    </a:xfrm>
+                    <a:prstGeom prst="rect">
+                      <a:avLst/>
+                    </a:prstGeom>
+                  </pic:spPr>
+                </pic:pic>
+              </a:graphicData>
+            </a:graphic>
+          </wp:inline>
+        </w:drawing>
+      </w:r>
+    </w:p>
+    <w:p>
+      <w:pPr>
+        <w:pStyle w:val="ListParagraph"/>
+      </w:pPr>
+      <w:r>
+        <w:t xml:space="preserve">LSTM: </w:t>
+      </w:r>
+      <w:r>
+        <w:rPr>
+          <w:rFonts w:ascii="Helvetica" w:hAnsi="Helvetica" w:cs="Helvetica"/>
+          <w:color w:val="333333"/>
+          <w:sz w:val="21"/>
+          <w:szCs w:val="21"/>
+          <w:shd w:val="clear" w:color="auto" w:fill="FFFFFF"/>
+        </w:rPr>
+        <w:t>Mạng </w:t>
+      </w:r>
+      <w:r>
+        <w:rPr>
+          <w:rStyle w:val="Emphasis"/>
+          <w:rFonts w:ascii="Helvetica" w:hAnsi="Helvetica" w:cs="Helvetica"/>
+          <w:color w:val="333333"/>
+          <w:sz w:val="21"/>
+          <w:szCs w:val="21"/>
+          <w:shd w:val="clear" w:color="auto" w:fill="FFFFFF"/>
+        </w:rPr>
+        <w:t>trí nhớ ngắn hạn định hướng dài hạn</w:t>
+      </w:r>
+      <w:r>
+        <w:rPr>
+          <w:rFonts w:ascii="Helvetica" w:hAnsi="Helvetica" w:cs="Helvetica"/>
+          <w:color w:val="333333"/>
+          <w:sz w:val="21"/>
+          <w:szCs w:val="21"/>
+          <w:shd w:val="clear" w:color="auto" w:fill="FFFFFF"/>
+        </w:rPr>
+        <w:t> </w:t>
+      </w:r>
+    </w:p>
+    <w:p>
+      <w:pPr>
         <w:rPr>
           <w:b/>
           <w:bCs/>
@@ -428,89 +513,372 @@
     </w:p>
     <w:p>
       <w:r>
+        <w:t xml:space="preserve">Step3: Sau khi được xử lý qua các hàm kích hoạt sigmoid </w:t>
+      </w:r>
+      <w:r>
+        <w:rPr>
+          <w:rFonts w:ascii="Cambria Math" w:hAnsi="Cambria Math" w:cs="Cambria Math"/>
+        </w:rPr>
+        <w:t>𝜎</w:t>
+      </w:r>
+      <w:r>
+        <w:t>, tanh và các phép toán véc–tơ, kết quả đầu ra là trạng thái ô C và trạng thái ẩn h tại thời điểm t sẽ được sử dụng cho nút mạng t+1 tiếp theo</w:t>
+      </w:r>
+    </w:p>
+    <w:p>
+      <w:pPr>
+        <w:rPr>
+          <w:b/>
+          <w:bCs/>
+        </w:rPr>
+      </w:pPr>
+      <w:r>
+        <w:rPr>
+          <w:b/>
+          <w:bCs/>
+        </w:rPr>
+        <w:t>Hình ảnh cho thấy cấu trúc của một tế bào LSTM. Các thành phần chính của một tế bào LSTM là:</w:t>
+      </w:r>
+    </w:p>
+    <w:p>
+      <w:pPr>
+        <w:numPr>
+          <w:ilvl w:val="0"/>
+          <w:numId w:val="4"/>
+        </w:numPr>
+        <w:rPr>
+          <w:b/>
+          <w:bCs/>
+        </w:rPr>
+      </w:pPr>
+      <w:r>
+        <w:rPr>
+          <w:b/>
+          <w:bCs/>
+        </w:rPr>
+        <w:t>Trạng thái ẩn (h): Đây là trạng thái của tế bào tại thời điểm hiện tại. Trạng thái ẩn được sử dụng để lưu trữ thông tin ngắn hạn và dài hạn.</w:t>
+      </w:r>
+    </w:p>
+    <w:p>
+      <w:pPr>
+        <w:numPr>
+          <w:ilvl w:val="0"/>
+          <w:numId w:val="4"/>
+        </w:numPr>
+        <w:rPr>
+          <w:b/>
+          <w:bCs/>
+        </w:rPr>
+      </w:pPr>
+      <w:r>
+        <w:rPr>
+          <w:b/>
+          <w:bCs/>
+        </w:rPr>
+        <w:t>Trạng thái tế bào (c): Đây là trạng thái bên trong của tế bào. Trạng thái tế bào được sử dụng để lưu trữ thông tin dài hạn.</w:t>
+      </w:r>
+    </w:p>
+    <w:p>
+      <w:pPr>
+        <w:numPr>
+          <w:ilvl w:val="0"/>
+          <w:numId w:val="4"/>
+        </w:numPr>
+        <w:rPr>
+          <w:b/>
+          <w:bCs/>
+        </w:rPr>
+      </w:pPr>
+      <w:r>
+        <w:rPr>
+          <w:b/>
+          <w:bCs/>
+        </w:rPr>
+        <w:t>Cổng quên (ft): Cổng quên điều chỉnh lượng thông tin từ trạng thái ẩn trước đó (ht-1) được truyền sang trạng thái ẩn hiện tại (</w:t>
+      </w:r>
+      <w:proofErr w:type="spellStart"/>
+      <w:r>
+        <w:rPr>
+          <w:b/>
+          <w:bCs/>
+        </w:rPr>
+        <w:t>ht</w:t>
+      </w:r>
+      <w:proofErr w:type="spellEnd"/>
+      <w:r>
+        <w:rPr>
+          <w:b/>
+          <w:bCs/>
+        </w:rPr>
+        <w:t>).</w:t>
+      </w:r>
+    </w:p>
+    <w:p>
+      <w:pPr>
+        <w:numPr>
+          <w:ilvl w:val="0"/>
+          <w:numId w:val="4"/>
+        </w:numPr>
+        <w:rPr>
+          <w:b/>
+          <w:bCs/>
+        </w:rPr>
+      </w:pPr>
+      <w:r>
+        <w:rPr>
+          <w:b/>
+          <w:bCs/>
+        </w:rPr>
+        <w:t>Cổng vào (it): Cổng vào điều chỉnh lượng thông tin mới (</w:t>
+      </w:r>
+      <w:proofErr w:type="spellStart"/>
+      <w:r>
+        <w:rPr>
+          <w:b/>
+          <w:bCs/>
+        </w:rPr>
+        <w:t>xt</w:t>
+      </w:r>
+      <w:proofErr w:type="spellEnd"/>
+      <w:r>
+        <w:rPr>
+          <w:b/>
+          <w:bCs/>
+        </w:rPr>
+        <w:t>) được thêm vào trạng thái ẩn hiện tại (</w:t>
+      </w:r>
+      <w:proofErr w:type="spellStart"/>
+      <w:r>
+        <w:rPr>
+          <w:b/>
+          <w:bCs/>
+        </w:rPr>
+        <w:t>ht</w:t>
+      </w:r>
+      <w:proofErr w:type="spellEnd"/>
+      <w:r>
+        <w:rPr>
+          <w:b/>
+          <w:bCs/>
+        </w:rPr>
+        <w:t>).</w:t>
+      </w:r>
+    </w:p>
+    <w:p>
+      <w:pPr>
+        <w:numPr>
+          <w:ilvl w:val="0"/>
+          <w:numId w:val="4"/>
+        </w:numPr>
+        <w:rPr>
+          <w:b/>
+          <w:bCs/>
+        </w:rPr>
+      </w:pPr>
+      <w:r>
+        <w:rPr>
+          <w:b/>
+          <w:bCs/>
+        </w:rPr>
+        <w:t>Cổng ra (</w:t>
+      </w:r>
+      <w:proofErr w:type="spellStart"/>
+      <w:r>
+        <w:rPr>
+          <w:b/>
+          <w:bCs/>
+        </w:rPr>
+        <w:t>ot</w:t>
+      </w:r>
+      <w:proofErr w:type="spellEnd"/>
+      <w:r>
+        <w:rPr>
+          <w:b/>
+          <w:bCs/>
+        </w:rPr>
+        <w:t>): Cổng ra điều chỉnh lượng thông tin từ trạng thái ẩn hiện tại (</w:t>
+      </w:r>
+      <w:proofErr w:type="spellStart"/>
+      <w:r>
+        <w:rPr>
+          <w:b/>
+          <w:bCs/>
+        </w:rPr>
+        <w:t>ht</w:t>
+      </w:r>
+      <w:proofErr w:type="spellEnd"/>
+      <w:r>
+        <w:rPr>
+          <w:b/>
+          <w:bCs/>
+        </w:rPr>
+        <w:t>) được xuất ra làm đầu ra của tế bào (</w:t>
+      </w:r>
+      <w:proofErr w:type="spellStart"/>
+      <w:r>
+        <w:rPr>
+          <w:b/>
+          <w:bCs/>
+        </w:rPr>
+        <w:t>ot</w:t>
+      </w:r>
+      <w:proofErr w:type="spellEnd"/>
+      <w:r>
+        <w:rPr>
+          <w:b/>
+          <w:bCs/>
+        </w:rPr>
+        <w:t>).</w:t>
+      </w:r>
+    </w:p>
+    <w:p>
+      <w:pPr>
+        <w:rPr>
+          <w:b/>
+          <w:bCs/>
+        </w:rPr>
+      </w:pPr>
+      <w:r>
+        <w:rPr>
+          <w:b/>
+          <w:bCs/>
+        </w:rPr>
+        <w:t>Các bước hoạt động của một tế bào LSTM như sau:</w:t>
+      </w:r>
+    </w:p>
+    <w:p>
+      <w:pPr>
+        <w:numPr>
+          <w:ilvl w:val="0"/>
+          <w:numId w:val="5"/>
+        </w:numPr>
+        <w:rPr>
+          <w:b/>
+          <w:bCs/>
+        </w:rPr>
+      </w:pPr>
+      <w:r>
+        <w:rPr>
+          <w:b/>
+          <w:bCs/>
+        </w:rPr>
+        <w:t>Đầu tiên, trạng thái ẩn trước đó (ht-1) và thông tin mới (</w:t>
+      </w:r>
+      <w:proofErr w:type="spellStart"/>
+      <w:r>
+        <w:rPr>
+          <w:b/>
+          <w:bCs/>
+        </w:rPr>
+        <w:t>xt</w:t>
+      </w:r>
+      <w:proofErr w:type="spellEnd"/>
+      <w:r>
+        <w:rPr>
+          <w:b/>
+          <w:bCs/>
+        </w:rPr>
+        <w:t>) được kết hợp với nhau để tạo ra một vector kết hợp (u).</w:t>
+      </w:r>
+    </w:p>
+    <w:p>
+      <w:pPr>
+        <w:numPr>
+          <w:ilvl w:val="0"/>
+          <w:numId w:val="5"/>
+        </w:numPr>
+        <w:rPr>
+          <w:b/>
+          <w:bCs/>
+        </w:rPr>
+      </w:pPr>
+      <w:r>
+        <w:rPr>
+          <w:b/>
+          <w:bCs/>
+        </w:rPr>
+        <w:t xml:space="preserve">Vector kết hợp này sau đó được sử dụng để tính toán các giá trị của các cổng ft, it và </w:t>
+      </w:r>
+      <w:proofErr w:type="spellStart"/>
+      <w:r>
+        <w:rPr>
+          <w:b/>
+          <w:bCs/>
+        </w:rPr>
+        <w:t>ot</w:t>
+      </w:r>
+      <w:proofErr w:type="spellEnd"/>
+      <w:r>
+        <w:rPr>
+          <w:b/>
+          <w:bCs/>
+        </w:rPr>
+        <w:t>.</w:t>
+      </w:r>
+    </w:p>
+    <w:p>
+      <w:pPr>
+        <w:numPr>
+          <w:ilvl w:val="0"/>
+          <w:numId w:val="5"/>
+        </w:numPr>
+        <w:rPr>
+          <w:b/>
+          <w:bCs/>
+        </w:rPr>
+      </w:pPr>
+      <w:r>
+        <w:rPr>
+          <w:b/>
+          <w:bCs/>
+        </w:rPr>
+        <w:t>Các giá trị của các cổng này được sử dụng để cập nhật trạng thái tế bào (c) và trạng thái ẩn (h).</w:t>
+      </w:r>
+    </w:p>
+    <w:p>
+      <w:pPr>
+        <w:rPr>
+          <w:b/>
+          <w:bCs/>
+        </w:rPr>
+      </w:pPr>
+      <w:r>
+        <w:rPr>
+          <w:b/>
+          <w:bCs/>
+        </w:rPr>
+        <w:t>Cụ thể, các bước này được thực hiện như sau:</w:t>
+      </w:r>
+    </w:p>
+    <w:p>
+      <w:pPr>
+        <w:rPr>
+          <w:b/>
+          <w:bCs/>
+        </w:rPr>
+      </w:pPr>
+      <w:r>
+        <w:rPr>
+          <w:b/>
+          <w:bCs/>
+        </w:rPr>
         <w:lastRenderedPageBreak/>
-        <w:t xml:space="preserve">Step3: Sau khi được xử lý qua các hàm kích hoạt sigmoid </w:t>
-      </w:r>
-      <w:r>
-        <w:rPr>
-          <w:rFonts w:ascii="Cambria Math" w:hAnsi="Cambria Math" w:cs="Cambria Math"/>
-        </w:rPr>
-        <w:t>𝜎</w:t>
-      </w:r>
-      <w:r>
-        <w:t>, tanh và các phép toán véc–tơ, kết quả đầu ra là trạng thái ô C và trạng thái ẩn h tại thời điểm t sẽ được sử dụng cho nút mạng t+1 tiếp theo</w:t>
-      </w:r>
-    </w:p>
-    <w:p>
-      <w:pPr>
-        <w:rPr>
-          <w:b/>
-          <w:bCs/>
-        </w:rPr>
-      </w:pPr>
-      <w:r>
-        <w:rPr>
-          <w:b/>
-          <w:bCs/>
-        </w:rPr>
-        <w:t>Hình ảnh cho thấy cấu trúc của một tế bào LSTM. Các thành phần chính của một tế bào LSTM là:</w:t>
-      </w:r>
-    </w:p>
-    <w:p>
-      <w:pPr>
-        <w:numPr>
-          <w:ilvl w:val="0"/>
-          <w:numId w:val="4"/>
-        </w:numPr>
-        <w:rPr>
-          <w:b/>
-          <w:bCs/>
-        </w:rPr>
-      </w:pPr>
-      <w:r>
-        <w:rPr>
-          <w:b/>
-          <w:bCs/>
-        </w:rPr>
-        <w:t>Trạng thái ẩn (h): Đây là trạng thái của tế bào tại thời điểm hiện tại. Trạng thái ẩn được sử dụng để lưu trữ thông tin ngắn hạn và dài hạn.</w:t>
-      </w:r>
-    </w:p>
-    <w:p>
-      <w:pPr>
-        <w:numPr>
-          <w:ilvl w:val="0"/>
-          <w:numId w:val="4"/>
-        </w:numPr>
-        <w:rPr>
-          <w:b/>
-          <w:bCs/>
-        </w:rPr>
-      </w:pPr>
-      <w:r>
-        <w:rPr>
-          <w:b/>
-          <w:bCs/>
-        </w:rPr>
-        <w:t>Trạng thái tế bào (c): Đây là trạng thái bên trong của tế bào. Trạng thái tế bào được sử dụng để lưu trữ thông tin dài hạn.</w:t>
-      </w:r>
-    </w:p>
-    <w:p>
-      <w:pPr>
-        <w:numPr>
-          <w:ilvl w:val="0"/>
-          <w:numId w:val="4"/>
-        </w:numPr>
-        <w:rPr>
-          <w:b/>
-          <w:bCs/>
-        </w:rPr>
-      </w:pPr>
-      <w:r>
-        <w:rPr>
-          <w:b/>
-          <w:bCs/>
-        </w:rPr>
-        <w:t>Cổng quên (ft): Cổng quên điều chỉnh lượng thông tin từ trạng thái ẩn trước đó (ht-1) được truyền sang trạng thái ẩn hiện tại (</w:t>
+        <w:t>Cập nhật trạng thái tế bào:</w:t>
+      </w:r>
+    </w:p>
+    <w:p>
+      <w:pPr>
+        <w:rPr>
+          <w:b/>
+          <w:bCs/>
+        </w:rPr>
+      </w:pPr>
+      <w:r>
+        <w:rPr>
+          <w:b/>
+          <w:bCs/>
+        </w:rPr>
+        <w:t>c = ft * ct-1 + it * tanh(</w:t>
       </w:r>
       <w:proofErr w:type="spellStart"/>
       <w:r>
@@ -518,7 +886,7 @@
           <w:b/>
           <w:bCs/>
         </w:rPr>
-        <w:t>ht</w:t>
+        <w:t>W_c</w:t>
       </w:r>
       <w:proofErr w:type="spellEnd"/>
       <w:r>
@@ -526,26 +894,7 @@
           <w:b/>
           <w:bCs/>
         </w:rPr>
-        <w:t>).</w:t>
-      </w:r>
-    </w:p>
-    <w:p>
-      <w:pPr>
-        <w:numPr>
-          <w:ilvl w:val="0"/>
-          <w:numId w:val="4"/>
-        </w:numPr>
-        <w:rPr>
-          <w:b/>
-          <w:bCs/>
-        </w:rPr>
-      </w:pPr>
-      <w:r>
-        <w:rPr>
-          <w:b/>
-          <w:bCs/>
-        </w:rPr>
-        <w:t>Cổng vào (it): Cổng vào điều chỉnh lượng thông tin mới (</w:t>
+        <w:t xml:space="preserve"> * </w:t>
       </w:r>
       <w:proofErr w:type="spellStart"/>
       <w:r>
@@ -561,7 +910,7 @@
           <w:b/>
           <w:bCs/>
         </w:rPr>
-        <w:t>) được thêm vào trạng thái ẩn hiện tại (</w:t>
+        <w:t xml:space="preserve"> + </w:t>
       </w:r>
       <w:proofErr w:type="spellStart"/>
       <w:r>
@@ -569,7 +918,7 @@
           <w:b/>
           <w:bCs/>
         </w:rPr>
-        <w:t>ht</w:t>
+        <w:t>U_c</w:t>
       </w:r>
       <w:proofErr w:type="spellEnd"/>
       <w:r>
@@ -577,33 +926,229 @@
           <w:b/>
           <w:bCs/>
         </w:rPr>
-        <w:t>).</w:t>
-      </w:r>
-    </w:p>
-    <w:p>
-      <w:pPr>
-        <w:numPr>
-          <w:ilvl w:val="0"/>
-          <w:numId w:val="4"/>
-        </w:numPr>
-        <w:rPr>
-          <w:b/>
-          <w:bCs/>
-        </w:rPr>
-      </w:pPr>
-      <w:r>
-        <w:rPr>
-          <w:b/>
-          <w:bCs/>
-        </w:rPr>
-        <w:t>Cổng ra (</w:t>
-      </w:r>
+        <w:t xml:space="preserve"> * ht-1)</w:t>
+      </w:r>
+    </w:p>
+    <w:p>
+      <w:pPr>
+        <w:tabs>
+          <w:tab w:val="left" w:pos="3742"/>
+        </w:tabs>
+        <w:rPr>
+          <w:b/>
+          <w:bCs/>
+        </w:rPr>
+      </w:pPr>
+      <w:r>
+        <w:rPr>
+          <w:b/>
+          <w:bCs/>
+        </w:rPr>
+        <w:t>Trong đó:</w:t>
+      </w:r>
+      <w:r>
+        <w:rPr>
+          <w:b/>
+          <w:bCs/>
+        </w:rPr>
+        <w:tab/>
+      </w:r>
+    </w:p>
+    <w:p>
+      <w:pPr>
+        <w:numPr>
+          <w:ilvl w:val="0"/>
+          <w:numId w:val="6"/>
+        </w:numPr>
+        <w:rPr>
+          <w:b/>
+          <w:bCs/>
+        </w:rPr>
+      </w:pPr>
+      <w:r>
+        <w:rPr>
+          <w:b/>
+          <w:bCs/>
+        </w:rPr>
+        <w:t>c là trạng thái tế bào mới</w:t>
+      </w:r>
+    </w:p>
+    <w:p>
+      <w:pPr>
+        <w:numPr>
+          <w:ilvl w:val="0"/>
+          <w:numId w:val="6"/>
+        </w:numPr>
+        <w:rPr>
+          <w:b/>
+          <w:bCs/>
+        </w:rPr>
+      </w:pPr>
+      <w:r>
+        <w:rPr>
+          <w:b/>
+          <w:bCs/>
+        </w:rPr>
+        <w:t>ft là giá trị của cổng quên</w:t>
+      </w:r>
+    </w:p>
+    <w:p>
+      <w:pPr>
+        <w:numPr>
+          <w:ilvl w:val="0"/>
+          <w:numId w:val="6"/>
+        </w:numPr>
+        <w:rPr>
+          <w:b/>
+          <w:bCs/>
+        </w:rPr>
+      </w:pPr>
+      <w:r>
+        <w:rPr>
+          <w:b/>
+          <w:bCs/>
+        </w:rPr>
+        <w:t>ct-1 là trạng thái tế bào trước đó</w:t>
+      </w:r>
+    </w:p>
+    <w:p>
+      <w:pPr>
+        <w:numPr>
+          <w:ilvl w:val="0"/>
+          <w:numId w:val="6"/>
+        </w:numPr>
+        <w:rPr>
+          <w:b/>
+          <w:bCs/>
+        </w:rPr>
+      </w:pPr>
+      <w:r>
+        <w:rPr>
+          <w:b/>
+          <w:bCs/>
+        </w:rPr>
+        <w:t>it là giá trị của cổng vào</w:t>
+      </w:r>
+    </w:p>
+    <w:p>
+      <w:pPr>
+        <w:numPr>
+          <w:ilvl w:val="0"/>
+          <w:numId w:val="6"/>
+        </w:numPr>
+        <w:rPr>
+          <w:b/>
+          <w:bCs/>
+        </w:rPr>
+      </w:pPr>
       <w:proofErr w:type="spellStart"/>
       <w:r>
         <w:rPr>
           <w:b/>
           <w:bCs/>
         </w:rPr>
+        <w:t>xt</w:t>
+      </w:r>
+      <w:proofErr w:type="spellEnd"/>
+      <w:r>
+        <w:rPr>
+          <w:b/>
+          <w:bCs/>
+        </w:rPr>
+        <w:t xml:space="preserve"> là thông tin mới</w:t>
+      </w:r>
+    </w:p>
+    <w:p>
+      <w:pPr>
+        <w:numPr>
+          <w:ilvl w:val="0"/>
+          <w:numId w:val="6"/>
+        </w:numPr>
+        <w:rPr>
+          <w:b/>
+          <w:bCs/>
+        </w:rPr>
+      </w:pPr>
+      <w:proofErr w:type="spellStart"/>
+      <w:r>
+        <w:rPr>
+          <w:b/>
+          <w:bCs/>
+        </w:rPr>
+        <w:t>W_c</w:t>
+      </w:r>
+      <w:proofErr w:type="spellEnd"/>
+      <w:r>
+        <w:rPr>
+          <w:b/>
+          <w:bCs/>
+        </w:rPr>
+        <w:t xml:space="preserve"> là trọng số của cổng quên</w:t>
+      </w:r>
+    </w:p>
+    <w:p>
+      <w:pPr>
+        <w:numPr>
+          <w:ilvl w:val="0"/>
+          <w:numId w:val="6"/>
+        </w:numPr>
+        <w:rPr>
+          <w:b/>
+          <w:bCs/>
+        </w:rPr>
+      </w:pPr>
+      <w:proofErr w:type="spellStart"/>
+      <w:r>
+        <w:rPr>
+          <w:b/>
+          <w:bCs/>
+        </w:rPr>
+        <w:t>U_c</w:t>
+      </w:r>
+      <w:proofErr w:type="spellEnd"/>
+      <w:r>
+        <w:rPr>
+          <w:b/>
+          <w:bCs/>
+        </w:rPr>
+        <w:t xml:space="preserve"> là trọng số của cổng vào</w:t>
+      </w:r>
+    </w:p>
+    <w:p>
+      <w:pPr>
+        <w:rPr>
+          <w:b/>
+          <w:bCs/>
+        </w:rPr>
+      </w:pPr>
+      <w:r>
+        <w:rPr>
+          <w:b/>
+          <w:bCs/>
+        </w:rPr>
+        <w:t>Cập nhật trạng thái ẩn:</w:t>
+      </w:r>
+    </w:p>
+    <w:p>
+      <w:pPr>
+        <w:rPr>
+          <w:b/>
+          <w:bCs/>
+        </w:rPr>
+      </w:pPr>
+      <w:r>
+        <w:rPr>
+          <w:b/>
+          <w:bCs/>
+        </w:rPr>
+        <w:t xml:space="preserve">h = </w:t>
+      </w:r>
+      <w:proofErr w:type="spellStart"/>
+      <w:r>
+        <w:rPr>
+          <w:b/>
+          <w:bCs/>
+        </w:rPr>
         <w:t>ot</w:t>
       </w:r>
       <w:proofErr w:type="spellEnd"/>
@@ -612,15 +1157,61 @@
           <w:b/>
           <w:bCs/>
         </w:rPr>
-        <w:t>): Cổng ra điều chỉnh lượng thông tin từ trạng thái ẩn hiện tại (</w:t>
-      </w:r>
+        <w:t xml:space="preserve"> * tanh(c)</w:t>
+      </w:r>
+    </w:p>
+    <w:p>
+      <w:pPr>
+        <w:rPr>
+          <w:b/>
+          <w:bCs/>
+        </w:rPr>
+      </w:pPr>
+      <w:r>
+        <w:rPr>
+          <w:b/>
+          <w:bCs/>
+        </w:rPr>
+        <w:t>Trong đó:</w:t>
+      </w:r>
+    </w:p>
+    <w:p>
+      <w:pPr>
+        <w:numPr>
+          <w:ilvl w:val="0"/>
+          <w:numId w:val="7"/>
+        </w:numPr>
+        <w:rPr>
+          <w:b/>
+          <w:bCs/>
+        </w:rPr>
+      </w:pPr>
+      <w:r>
+        <w:rPr>
+          <w:b/>
+          <w:bCs/>
+        </w:rPr>
+        <w:t>h là trạng thái ẩn mới</w:t>
+      </w:r>
+    </w:p>
+    <w:p>
+      <w:pPr>
+        <w:numPr>
+          <w:ilvl w:val="0"/>
+          <w:numId w:val="7"/>
+        </w:numPr>
+        <w:rPr>
+          <w:b/>
+          <w:bCs/>
+        </w:rPr>
+      </w:pPr>
       <w:proofErr w:type="spellStart"/>
       <w:r>
         <w:rPr>
           <w:b/>
           <w:bCs/>
         </w:rPr>
-        <w:t>ht</w:t>
+        <w:t>ot</w:t>
       </w:r>
       <w:proofErr w:type="spellEnd"/>
       <w:r>
@@ -628,7 +1219,41 @@
           <w:b/>
           <w:bCs/>
         </w:rPr>
-        <w:t>) được xuất ra làm đầu ra của tế bào (</w:t>
+        <w:t xml:space="preserve"> là giá trị của cổng ra</w:t>
+      </w:r>
+    </w:p>
+    <w:p>
+      <w:pPr>
+        <w:numPr>
+          <w:ilvl w:val="0"/>
+          <w:numId w:val="7"/>
+        </w:numPr>
+        <w:rPr>
+          <w:b/>
+          <w:bCs/>
+        </w:rPr>
+      </w:pPr>
+      <w:r>
+        <w:rPr>
+          <w:b/>
+          <w:bCs/>
+        </w:rPr>
+        <w:t>c là trạng thái tế bào mới</w:t>
+      </w:r>
+    </w:p>
+    <w:p>
+      <w:pPr>
+        <w:rPr>
+          <w:b/>
+          <w:bCs/>
+        </w:rPr>
+      </w:pPr>
+      <w:r>
+        <w:rPr>
+          <w:b/>
+          <w:bCs/>
+        </w:rPr>
+        <w:t xml:space="preserve">Các cổng ft, it và </w:t>
       </w:r>
       <w:proofErr w:type="spellStart"/>
       <w:r>
@@ -644,41 +1269,37 @@
           <w:b/>
           <w:bCs/>
         </w:rPr>
-        <w:t>).</w:t>
-      </w:r>
-    </w:p>
-    <w:p>
-      <w:pPr>
-        <w:rPr>
-          <w:b/>
-          <w:bCs/>
-        </w:rPr>
-      </w:pPr>
-      <w:r>
-        <w:rPr>
-          <w:b/>
-          <w:bCs/>
-        </w:rPr>
-        <w:t>Các bước hoạt động của một tế bào LSTM như sau:</w:t>
-      </w:r>
-    </w:p>
-    <w:p>
-      <w:pPr>
-        <w:numPr>
-          <w:ilvl w:val="0"/>
-          <w:numId w:val="5"/>
-        </w:numPr>
-        <w:rPr>
-          <w:b/>
-          <w:bCs/>
-        </w:rPr>
-      </w:pPr>
-      <w:r>
-        <w:rPr>
-          <w:b/>
-          <w:bCs/>
-        </w:rPr>
-        <w:t>Đầu tiên, trạng thái ẩn trước đó (ht-1) và thông tin mới (</w:t>
+        <w:t xml:space="preserve"> được tính toán như sau:</w:t>
+      </w:r>
+    </w:p>
+    <w:p>
+      <w:pPr>
+        <w:rPr>
+          <w:b/>
+          <w:bCs/>
+        </w:rPr>
+      </w:pPr>
+      <w:r>
+        <w:rPr>
+          <w:b/>
+          <w:bCs/>
+        </w:rPr>
+        <w:t>Cổng quên:</w:t>
+      </w:r>
+    </w:p>
+    <w:p>
+      <w:pPr>
+        <w:rPr>
+          <w:b/>
+          <w:bCs/>
+        </w:rPr>
+      </w:pPr>
+      <w:r>
+        <w:rPr>
+          <w:b/>
+          <w:bCs/>
+        </w:rPr>
+        <w:t>ft = sigmoid(</w:t>
       </w:r>
       <w:proofErr w:type="spellStart"/>
       <w:r>
@@ -686,6 +1307,22 @@
           <w:b/>
           <w:bCs/>
         </w:rPr>
+        <w:t>W_f</w:t>
+      </w:r>
+      <w:proofErr w:type="spellEnd"/>
+      <w:r>
+        <w:rPr>
+          <w:b/>
+          <w:bCs/>
+        </w:rPr>
+        <w:t xml:space="preserve"> * </w:t>
+      </w:r>
+      <w:proofErr w:type="spellStart"/>
+      <w:r>
+        <w:rPr>
+          <w:b/>
+          <w:bCs/>
+        </w:rPr>
         <w:t>xt</w:t>
       </w:r>
       <w:proofErr w:type="spellEnd"/>
@@ -694,26 +1331,7 @@
           <w:b/>
           <w:bCs/>
         </w:rPr>
-        <w:t>) được kết hợp với nhau để tạo ra một vector kết hợp (u).</w:t>
-      </w:r>
-    </w:p>
-    <w:p>
-      <w:pPr>
-        <w:numPr>
-          <w:ilvl w:val="0"/>
-          <w:numId w:val="5"/>
-        </w:numPr>
-        <w:rPr>
-          <w:b/>
-          <w:bCs/>
-        </w:rPr>
-      </w:pPr>
-      <w:r>
-        <w:rPr>
-          <w:b/>
-          <w:bCs/>
-        </w:rPr>
-        <w:t xml:space="preserve">Vector kết hợp này sau đó được sử dụng để tính toán các giá trị của các cổng ft, it và </w:t>
+        <w:t xml:space="preserve"> + </w:t>
       </w:r>
       <w:proofErr w:type="spellStart"/>
       <w:r>
@@ -721,7 +1339,7 @@
           <w:b/>
           <w:bCs/>
         </w:rPr>
-        <w:t>ot</w:t>
+        <w:t>U_f</w:t>
       </w:r>
       <w:proofErr w:type="spellEnd"/>
       <w:r>
@@ -729,79 +1347,61 @@
           <w:b/>
           <w:bCs/>
         </w:rPr>
-        <w:t>.</w:t>
-      </w:r>
-    </w:p>
-    <w:p>
-      <w:pPr>
-        <w:numPr>
-          <w:ilvl w:val="0"/>
-          <w:numId w:val="5"/>
-        </w:numPr>
-        <w:rPr>
-          <w:b/>
-          <w:bCs/>
-        </w:rPr>
-      </w:pPr>
-      <w:r>
-        <w:rPr>
-          <w:b/>
-          <w:bCs/>
-        </w:rPr>
-        <w:t>Các giá trị của các cổng này được sử dụng để cập nhật trạng thái tế bào (c) và trạng thái ẩn (h).</w:t>
-      </w:r>
-    </w:p>
-    <w:p>
-      <w:pPr>
-        <w:rPr>
-          <w:b/>
-          <w:bCs/>
-        </w:rPr>
-      </w:pPr>
-      <w:r>
-        <w:rPr>
-          <w:b/>
-          <w:bCs/>
-        </w:rPr>
-        <w:t>Cụ thể, các bước này được thực hiện như sau:</w:t>
-      </w:r>
-    </w:p>
-    <w:p>
-      <w:pPr>
-        <w:rPr>
-          <w:b/>
-          <w:bCs/>
-        </w:rPr>
-      </w:pPr>
-      <w:r>
-        <w:rPr>
-          <w:b/>
-          <w:bCs/>
-        </w:rPr>
-        <w:t>Cập nhật trạng thái tế bào:</w:t>
-      </w:r>
-    </w:p>
-    <w:p>
-      <w:pPr>
-        <w:rPr>
-          <w:b/>
-          <w:bCs/>
-        </w:rPr>
-      </w:pPr>
-      <w:r>
-        <w:rPr>
-          <w:b/>
-          <w:bCs/>
-        </w:rPr>
-        <w:t>c = ft * ct-1 + it * tanh(</w:t>
-      </w:r>
+        <w:t xml:space="preserve"> * ht-1)</w:t>
+      </w:r>
+    </w:p>
+    <w:p>
+      <w:pPr>
+        <w:rPr>
+          <w:b/>
+          <w:bCs/>
+        </w:rPr>
+      </w:pPr>
+      <w:r>
+        <w:rPr>
+          <w:b/>
+          <w:bCs/>
+        </w:rPr>
+        <w:t>Trong đó:</w:t>
+      </w:r>
+    </w:p>
+    <w:p>
+      <w:pPr>
+        <w:numPr>
+          <w:ilvl w:val="0"/>
+          <w:numId w:val="8"/>
+        </w:numPr>
+        <w:rPr>
+          <w:b/>
+          <w:bCs/>
+        </w:rPr>
+      </w:pPr>
+      <w:r>
+        <w:rPr>
+          <w:b/>
+          <w:bCs/>
+        </w:rPr>
+        <w:t>ft là giá trị của cổng quên</w:t>
+      </w:r>
+    </w:p>
+    <w:p>
+      <w:pPr>
+        <w:numPr>
+          <w:ilvl w:val="0"/>
+          <w:numId w:val="8"/>
+        </w:numPr>
+        <w:rPr>
+          <w:b/>
+          <w:bCs/>
+        </w:rPr>
+      </w:pPr>
       <w:proofErr w:type="spellStart"/>
       <w:r>
         <w:rPr>
           <w:b/>
           <w:bCs/>
         </w:rPr>
-        <w:t>W_c</w:t>
+        <w:t>W_f</w:t>
       </w:r>
       <w:proofErr w:type="spellEnd"/>
       <w:r>
@@ -809,6 +1409,80 @@
           <w:b/>
           <w:bCs/>
         </w:rPr>
+        <w:t xml:space="preserve"> là trọng số của cổng quên</w:t>
+      </w:r>
+    </w:p>
+    <w:p>
+      <w:pPr>
+        <w:numPr>
+          <w:ilvl w:val="0"/>
+          <w:numId w:val="8"/>
+        </w:numPr>
+        <w:rPr>
+          <w:b/>
+          <w:bCs/>
+        </w:rPr>
+      </w:pPr>
+      <w:proofErr w:type="spellStart"/>
+      <w:r>
+        <w:rPr>
+          <w:b/>
+          <w:bCs/>
+        </w:rPr>
+        <w:t>U_f</w:t>
+      </w:r>
+      <w:proofErr w:type="spellEnd"/>
+      <w:r>
+        <w:rPr>
+          <w:b/>
+          <w:bCs/>
+        </w:rPr>
+        <w:t xml:space="preserve"> là trọng số của cổng quên</w:t>
+      </w:r>
+    </w:p>
+    <w:p>
+      <w:pPr>
+        <w:rPr>
+          <w:b/>
+          <w:bCs/>
+        </w:rPr>
+      </w:pPr>
+      <w:r>
+        <w:rPr>
+          <w:b/>
+          <w:bCs/>
+        </w:rPr>
+        <w:t>Cổng vào:</w:t>
+      </w:r>
+    </w:p>
+    <w:p>
+      <w:pPr>
+        <w:rPr>
+          <w:b/>
+          <w:bCs/>
+        </w:rPr>
+      </w:pPr>
+      <w:r>
+        <w:rPr>
+          <w:b/>
+          <w:bCs/>
+        </w:rPr>
+        <w:t>it = sigmoid(</w:t>
+      </w:r>
+      <w:proofErr w:type="spellStart"/>
+      <w:r>
+        <w:rPr>
+          <w:b/>
+          <w:bCs/>
+        </w:rPr>
+        <w:t>W_i</w:t>
+      </w:r>
+      <w:proofErr w:type="spellEnd"/>
+      <w:r>
+        <w:rPr>
+          <w:b/>
+          <w:bCs/>
+        </w:rPr>
         <w:t xml:space="preserve"> * </w:t>
       </w:r>
       <w:proofErr w:type="spellStart"/>
@@ -833,7 +1507,7 @@
           <w:b/>
           <w:bCs/>
         </w:rPr>
-        <w:t>U_c</w:t>
+        <w:t>U_i</w:t>
       </w:r>
       <w:proofErr w:type="spellEnd"/>
       <w:r>
@@ -846,9 +1520,6 @@
     </w:p>
     <w:p>
       <w:pPr>
-        <w:tabs>
-          <w:tab w:val="left" w:pos="3742"/>
-        </w:tabs>
         <w:rPr>
           <w:b/>
           <w:bCs/>
@@ -861,76 +1532,12 @@
         </w:rPr>
         <w:t>Trong đó:</w:t>
       </w:r>
-      <w:r>
-        <w:rPr>
-          <w:b/>
-          <w:bCs/>
-        </w:rPr>
-        <w:tab/>
-      </w:r>
-    </w:p>
-    <w:p>
-      <w:pPr>
-        <w:numPr>
-          <w:ilvl w:val="0"/>
-          <w:numId w:val="6"/>
-        </w:numPr>
-        <w:rPr>
-          <w:b/>
-          <w:bCs/>
-        </w:rPr>
-      </w:pPr>
-      <w:r>
-        <w:rPr>
-          <w:b/>
-          <w:bCs/>
-        </w:rPr>
-        <w:t>c là trạng thái tế bào mới</w:t>
-      </w:r>
-    </w:p>
-    <w:p>
-      <w:pPr>
-        <w:numPr>
-          <w:ilvl w:val="0"/>
-          <w:numId w:val="6"/>
-        </w:numPr>
-        <w:rPr>
-          <w:b/>
-          <w:bCs/>
-        </w:rPr>
-      </w:pPr>
-      <w:r>
-        <w:rPr>
-          <w:b/>
-          <w:bCs/>
-        </w:rPr>
-        <w:t>ft là giá trị của cổng quên</w:t>
-      </w:r>
-    </w:p>
-    <w:p>
-      <w:pPr>
-        <w:numPr>
-          <w:ilvl w:val="0"/>
-          <w:numId w:val="6"/>
-        </w:numPr>
-        <w:rPr>
-          <w:b/>
-          <w:bCs/>
-        </w:rPr>
-      </w:pPr>
-      <w:r>
-        <w:rPr>
-          <w:b/>
-          <w:bCs/>
-        </w:rPr>
-        <w:t>ct-1 là trạng thái tế bào trước đó</w:t>
-      </w:r>
-    </w:p>
-    <w:p>
-      <w:pPr>
-        <w:numPr>
-          <w:ilvl w:val="0"/>
-          <w:numId w:val="6"/>
+    </w:p>
+    <w:p>
+      <w:pPr>
+        <w:numPr>
+          <w:ilvl w:val="0"/>
+          <w:numId w:val="9"/>
         </w:numPr>
         <w:rPr>
           <w:b/>
@@ -949,7 +1556,7 @@
       <w:pPr>
         <w:numPr>
           <w:ilvl w:val="0"/>
-          <w:numId w:val="6"/>
+          <w:numId w:val="9"/>
         </w:numPr>
         <w:rPr>
           <w:b/>
@@ -962,7 +1569,7 @@
           <w:b/>
           <w:bCs/>
         </w:rPr>
-        <w:t>xt</w:t>
+        <w:t>W_i</w:t>
       </w:r>
       <w:proofErr w:type="spellEnd"/>
       <w:r>
@@ -970,14 +1577,14 @@
           <w:b/>
           <w:bCs/>
         </w:rPr>
-        <w:t xml:space="preserve"> là thông tin mới</w:t>
-      </w:r>
-    </w:p>
-    <w:p>
-      <w:pPr>
-        <w:numPr>
-          <w:ilvl w:val="0"/>
-          <w:numId w:val="6"/>
+        <w:t xml:space="preserve"> là trọng số của cổng vào</w:t>
+      </w:r>
+    </w:p>
+    <w:p>
+      <w:pPr>
+        <w:numPr>
+          <w:ilvl w:val="0"/>
+          <w:numId w:val="9"/>
         </w:numPr>
         <w:rPr>
           <w:b/>
@@ -990,7 +1597,7 @@
           <w:b/>
           <w:bCs/>
         </w:rPr>
-        <w:t>W_c</w:t>
+        <w:t>U_i</w:t>
       </w:r>
       <w:proofErr w:type="spellEnd"/>
       <w:r>
@@ -998,34 +1605,6 @@
           <w:b/>
           <w:bCs/>
         </w:rPr>
-        <w:t xml:space="preserve"> là trọng số của cổng quên</w:t>
-      </w:r>
-    </w:p>
-    <w:p>
-      <w:pPr>
-        <w:numPr>
-          <w:ilvl w:val="0"/>
-          <w:numId w:val="6"/>
-        </w:numPr>
-        <w:rPr>
-          <w:b/>
-          <w:bCs/>
-        </w:rPr>
-      </w:pPr>
-      <w:proofErr w:type="spellStart"/>
-      <w:r>
-        <w:rPr>
-          <w:b/>
-          <w:bCs/>
-        </w:rPr>
-        <w:t>U_c</w:t>
-      </w:r>
-      <w:proofErr w:type="spellEnd"/>
-      <w:r>
-        <w:rPr>
-          <w:b/>
-          <w:bCs/>
-        </w:rPr>
         <w:t xml:space="preserve"> là trọng số của cổng vào</w:t>
       </w:r>
     </w:p>
@@ -1041,80 +1620,11 @@
           <w:b/>
           <w:bCs/>
         </w:rPr>
-        <w:t>Cập nhật trạng thái ẩn:</w:t>
-      </w:r>
-    </w:p>
-    <w:p>
-      <w:pPr>
-        <w:rPr>
-          <w:b/>
-          <w:bCs/>
-        </w:rPr>
-      </w:pPr>
-      <w:r>
-        <w:rPr>
-          <w:b/>
-          <w:bCs/>
-        </w:rPr>
-        <w:t xml:space="preserve">h = </w:t>
-      </w:r>
-      <w:proofErr w:type="spellStart"/>
-      <w:r>
-        <w:rPr>
-          <w:b/>
-          <w:bCs/>
-        </w:rPr>
-        <w:t>ot</w:t>
-      </w:r>
-      <w:proofErr w:type="spellEnd"/>
-      <w:r>
-        <w:rPr>
-          <w:b/>
-          <w:bCs/>
-        </w:rPr>
-        <w:t xml:space="preserve"> * tanh(c)</w:t>
-      </w:r>
-    </w:p>
-    <w:p>
-      <w:pPr>
-        <w:rPr>
-          <w:b/>
-          <w:bCs/>
-        </w:rPr>
-      </w:pPr>
-      <w:r>
-        <w:rPr>
-          <w:b/>
-          <w:bCs/>
-        </w:rPr>
-        <w:t>Trong đó:</w:t>
-      </w:r>
-    </w:p>
-    <w:p>
-      <w:pPr>
-        <w:numPr>
-          <w:ilvl w:val="0"/>
-          <w:numId w:val="7"/>
-        </w:numPr>
-        <w:rPr>
-          <w:b/>
-          <w:bCs/>
-        </w:rPr>
-      </w:pPr>
-      <w:r>
-        <w:rPr>
-          <w:b/>
-          <w:bCs/>
-        </w:rPr>
-        <w:t>h là trạng thái ẩn mới</w:t>
-      </w:r>
-    </w:p>
-    <w:p>
-      <w:pPr>
-        <w:numPr>
-          <w:ilvl w:val="0"/>
-          <w:numId w:val="7"/>
-        </w:numPr>
+        <w:t>Cổng ra:</w:t>
+      </w:r>
+    </w:p>
+    <w:p>
+      <w:pPr>
         <w:rPr>
           <w:b/>
           <w:bCs/>
@@ -1135,431 +1645,6 @@
           <w:b/>
           <w:bCs/>
         </w:rPr>
-        <w:t xml:space="preserve"> là giá trị của cổng ra</w:t>
-      </w:r>
-    </w:p>
-    <w:p>
-      <w:pPr>
-        <w:numPr>
-          <w:ilvl w:val="0"/>
-          <w:numId w:val="7"/>
-        </w:numPr>
-        <w:rPr>
-          <w:b/>
-          <w:bCs/>
-        </w:rPr>
-      </w:pPr>
-      <w:r>
-        <w:rPr>
-          <w:b/>
-          <w:bCs/>
-        </w:rPr>
-        <w:t>c là trạng thái tế bào mới</w:t>
-      </w:r>
-    </w:p>
-    <w:p>
-      <w:pPr>
-        <w:rPr>
-          <w:b/>
-          <w:bCs/>
-        </w:rPr>
-      </w:pPr>
-      <w:r>
-        <w:rPr>
-          <w:b/>
-          <w:bCs/>
-        </w:rPr>
-        <w:t xml:space="preserve">Các cổng ft, it và </w:t>
-      </w:r>
-      <w:proofErr w:type="spellStart"/>
-      <w:r>
-        <w:rPr>
-          <w:b/>
-          <w:bCs/>
-        </w:rPr>
-        <w:t>ot</w:t>
-      </w:r>
-      <w:proofErr w:type="spellEnd"/>
-      <w:r>
-        <w:rPr>
-          <w:b/>
-          <w:bCs/>
-        </w:rPr>
-        <w:t xml:space="preserve"> được tính toán như sau:</w:t>
-      </w:r>
-    </w:p>
-    <w:p>
-      <w:pPr>
-        <w:rPr>
-          <w:b/>
-          <w:bCs/>
-        </w:rPr>
-      </w:pPr>
-      <w:r>
-        <w:rPr>
-          <w:b/>
-          <w:bCs/>
-        </w:rPr>
-        <w:t>Cổng quên:</w:t>
-      </w:r>
-    </w:p>
-    <w:p>
-      <w:pPr>
-        <w:rPr>
-          <w:b/>
-          <w:bCs/>
-        </w:rPr>
-      </w:pPr>
-      <w:r>
-        <w:rPr>
-          <w:b/>
-          <w:bCs/>
-        </w:rPr>
-        <w:t>ft = sigmoid(</w:t>
-      </w:r>
-      <w:proofErr w:type="spellStart"/>
-      <w:r>
-        <w:rPr>
-          <w:b/>
-          <w:bCs/>
-        </w:rPr>
-        <w:t>W_f</w:t>
-      </w:r>
-      <w:proofErr w:type="spellEnd"/>
-      <w:r>
-        <w:rPr>
-          <w:b/>
-          <w:bCs/>
-        </w:rPr>
-        <w:t xml:space="preserve"> * </w:t>
-      </w:r>
-      <w:proofErr w:type="spellStart"/>
-      <w:r>
-        <w:rPr>
-          <w:b/>
-          <w:bCs/>
-        </w:rPr>
-        <w:t>xt</w:t>
-      </w:r>
-      <w:proofErr w:type="spellEnd"/>
-      <w:r>
-        <w:rPr>
-          <w:b/>
-          <w:bCs/>
-        </w:rPr>
-        <w:t xml:space="preserve"> + </w:t>
-      </w:r>
-      <w:proofErr w:type="spellStart"/>
-      <w:r>
-        <w:rPr>
-          <w:b/>
-          <w:bCs/>
-        </w:rPr>
-        <w:t>U_f</w:t>
-      </w:r>
-      <w:proofErr w:type="spellEnd"/>
-      <w:r>
-        <w:rPr>
-          <w:b/>
-          <w:bCs/>
-        </w:rPr>
-        <w:t xml:space="preserve"> * ht-1)</w:t>
-      </w:r>
-    </w:p>
-    <w:p>
-      <w:pPr>
-        <w:rPr>
-          <w:b/>
-          <w:bCs/>
-        </w:rPr>
-      </w:pPr>
-      <w:r>
-        <w:rPr>
-          <w:b/>
-          <w:bCs/>
-        </w:rPr>
-        <w:t>Trong đó:</w:t>
-      </w:r>
-    </w:p>
-    <w:p>
-      <w:pPr>
-        <w:numPr>
-          <w:ilvl w:val="0"/>
-          <w:numId w:val="8"/>
-        </w:numPr>
-        <w:rPr>
-          <w:b/>
-          <w:bCs/>
-        </w:rPr>
-      </w:pPr>
-      <w:r>
-        <w:rPr>
-          <w:b/>
-          <w:bCs/>
-        </w:rPr>
-        <w:t>ft là giá trị của cổng quên</w:t>
-      </w:r>
-    </w:p>
-    <w:p>
-      <w:pPr>
-        <w:numPr>
-          <w:ilvl w:val="0"/>
-          <w:numId w:val="8"/>
-        </w:numPr>
-        <w:rPr>
-          <w:b/>
-          <w:bCs/>
-        </w:rPr>
-      </w:pPr>
-      <w:proofErr w:type="spellStart"/>
-      <w:r>
-        <w:rPr>
-          <w:b/>
-          <w:bCs/>
-        </w:rPr>
-        <w:t>W_f</w:t>
-      </w:r>
-      <w:proofErr w:type="spellEnd"/>
-      <w:r>
-        <w:rPr>
-          <w:b/>
-          <w:bCs/>
-        </w:rPr>
-        <w:t xml:space="preserve"> là trọng số của cổng quên</w:t>
-      </w:r>
-    </w:p>
-    <w:p>
-      <w:pPr>
-        <w:numPr>
-          <w:ilvl w:val="0"/>
-          <w:numId w:val="8"/>
-        </w:numPr>
-        <w:rPr>
-          <w:b/>
-          <w:bCs/>
-        </w:rPr>
-      </w:pPr>
-      <w:proofErr w:type="spellStart"/>
-      <w:r>
-        <w:rPr>
-          <w:b/>
-          <w:bCs/>
-        </w:rPr>
-        <w:t>U_f</w:t>
-      </w:r>
-      <w:proofErr w:type="spellEnd"/>
-      <w:r>
-        <w:rPr>
-          <w:b/>
-          <w:bCs/>
-        </w:rPr>
-        <w:t xml:space="preserve"> là trọng số của cổng quên</w:t>
-      </w:r>
-    </w:p>
-    <w:p>
-      <w:pPr>
-        <w:rPr>
-          <w:b/>
-          <w:bCs/>
-        </w:rPr>
-      </w:pPr>
-      <w:r>
-        <w:rPr>
-          <w:b/>
-          <w:bCs/>
-        </w:rPr>
-        <w:t>Cổng vào:</w:t>
-      </w:r>
-    </w:p>
-    <w:p>
-      <w:pPr>
-        <w:rPr>
-          <w:b/>
-          <w:bCs/>
-        </w:rPr>
-      </w:pPr>
-      <w:r>
-        <w:rPr>
-          <w:b/>
-          <w:bCs/>
-        </w:rPr>
-        <w:t>it = sigmoid(</w:t>
-      </w:r>
-      <w:proofErr w:type="spellStart"/>
-      <w:r>
-        <w:rPr>
-          <w:b/>
-          <w:bCs/>
-        </w:rPr>
-        <w:t>W_i</w:t>
-      </w:r>
-      <w:proofErr w:type="spellEnd"/>
-      <w:r>
-        <w:rPr>
-          <w:b/>
-          <w:bCs/>
-        </w:rPr>
-        <w:t xml:space="preserve"> * </w:t>
-      </w:r>
-      <w:proofErr w:type="spellStart"/>
-      <w:r>
-        <w:rPr>
-          <w:b/>
-          <w:bCs/>
-        </w:rPr>
-        <w:t>xt</w:t>
-      </w:r>
-      <w:proofErr w:type="spellEnd"/>
-      <w:r>
-        <w:rPr>
-          <w:b/>
-          <w:bCs/>
-        </w:rPr>
-        <w:t xml:space="preserve"> + </w:t>
-      </w:r>
-      <w:proofErr w:type="spellStart"/>
-      <w:r>
-        <w:rPr>
-          <w:b/>
-          <w:bCs/>
-        </w:rPr>
-        <w:t>U_i</w:t>
-      </w:r>
-      <w:proofErr w:type="spellEnd"/>
-      <w:r>
-        <w:rPr>
-          <w:b/>
-          <w:bCs/>
-        </w:rPr>
-        <w:t xml:space="preserve"> * ht-1)</w:t>
-      </w:r>
-    </w:p>
-    <w:p>
-      <w:pPr>
-        <w:rPr>
-          <w:b/>
-          <w:bCs/>
-        </w:rPr>
-      </w:pPr>
-      <w:r>
-        <w:rPr>
-          <w:b/>
-          <w:bCs/>
-        </w:rPr>
-        <w:t>Trong đó:</w:t>
-      </w:r>
-    </w:p>
-    <w:p>
-      <w:pPr>
-        <w:numPr>
-          <w:ilvl w:val="0"/>
-          <w:numId w:val="9"/>
-        </w:numPr>
-        <w:rPr>
-          <w:b/>
-          <w:bCs/>
-        </w:rPr>
-      </w:pPr>
-      <w:r>
-        <w:rPr>
-          <w:b/>
-          <w:bCs/>
-        </w:rPr>
-        <w:t>it là giá trị của cổng vào</w:t>
-      </w:r>
-    </w:p>
-    <w:p>
-      <w:pPr>
-        <w:numPr>
-          <w:ilvl w:val="0"/>
-          <w:numId w:val="9"/>
-        </w:numPr>
-        <w:rPr>
-          <w:b/>
-          <w:bCs/>
-        </w:rPr>
-      </w:pPr>
-      <w:proofErr w:type="spellStart"/>
-      <w:r>
-        <w:rPr>
-          <w:b/>
-          <w:bCs/>
-        </w:rPr>
-        <w:t>W_i</w:t>
-      </w:r>
-      <w:proofErr w:type="spellEnd"/>
-      <w:r>
-        <w:rPr>
-          <w:b/>
-          <w:bCs/>
-        </w:rPr>
-        <w:t xml:space="preserve"> là trọng số của cổng vào</w:t>
-      </w:r>
-    </w:p>
-    <w:p>
-      <w:pPr>
-        <w:numPr>
-          <w:ilvl w:val="0"/>
-          <w:numId w:val="9"/>
-        </w:numPr>
-        <w:rPr>
-          <w:b/>
-          <w:bCs/>
-        </w:rPr>
-      </w:pPr>
-      <w:proofErr w:type="spellStart"/>
-      <w:r>
-        <w:rPr>
-          <w:b/>
-          <w:bCs/>
-        </w:rPr>
-        <w:t>U_i</w:t>
-      </w:r>
-      <w:proofErr w:type="spellEnd"/>
-      <w:r>
-        <w:rPr>
-          <w:b/>
-          <w:bCs/>
-        </w:rPr>
-        <w:t xml:space="preserve"> là trọng số của cổng vào</w:t>
-      </w:r>
-    </w:p>
-    <w:p>
-      <w:pPr>
-        <w:rPr>
-          <w:b/>
-          <w:bCs/>
-        </w:rPr>
-      </w:pPr>
-      <w:r>
-        <w:rPr>
-          <w:b/>
-          <w:bCs/>
-        </w:rPr>
-        <w:t>Cổng ra:</w:t>
-      </w:r>
-    </w:p>
-    <w:p>
-      <w:pPr>
-        <w:rPr>
-          <w:b/>
-          <w:bCs/>
-        </w:rPr>
-      </w:pPr>
-      <w:proofErr w:type="spellStart"/>
-      <w:r>
-        <w:rPr>
-          <w:b/>
-          <w:bCs/>
-        </w:rPr>
-        <w:t>ot</w:t>
-      </w:r>
-      <w:proofErr w:type="spellEnd"/>
-      <w:r>
-        <w:rPr>
-          <w:b/>
-          <w:bCs/>
-        </w:rPr>
         <w:t xml:space="preserve"> = sigmoid(</w:t>
       </w:r>
       <w:proofErr w:type="spellStart"/>
@@ -1860,7 +1945,6 @@
           <w:b/>
           <w:bCs/>
         </w:rPr>
-        <w:lastRenderedPageBreak/>
         <w:t>Hàm kích hoạt được sử dụng trong lớp LSTM. Các lựa chọn phổ biến bao gồm 'tanh', '</w:t>
       </w:r>
       <w:proofErr w:type="spellStart"/>
@@ -2252,6 +2336,7 @@
           <w:b/>
           <w:bCs/>
         </w:rPr>
+        <w:lastRenderedPageBreak/>
         <w:t>Dropout (dropout):</w:t>
       </w:r>
     </w:p>
@@ -2473,11 +2558,7 @@
       </w:r>
       <w:proofErr w:type="spellEnd"/>
       <w:r>
-        <w:t xml:space="preserve"> hoặc sigmoid. Thực tế, việc lựa chọn này có thể phụ thuộc vào đặc tính của bài toán và trải nghiệm thực tế. Thử nghiệm và điều chỉnh </w:t>
-      </w:r>
-      <w:r>
-        <w:lastRenderedPageBreak/>
-        <w:t>các tham số, bao gồm hàm kích hoạt, thường là một phần quan trọng của việc xây dựng mô hình học máy.</w:t>
+        <w:t xml:space="preserve"> hoặc sigmoid. Thực tế, việc lựa chọn này có thể phụ thuộc vào đặc tính của bài toán và trải nghiệm thực tế. Thử nghiệm và điều chỉnh các tham số, bao gồm hàm kích hoạt, thường là một phần quan trọng của việc xây dựng mô hình học máy.</w:t>
       </w:r>
     </w:p>
     <w:p>
@@ -2520,7 +2601,7 @@
                     <pic:cNvPicPr/>
                   </pic:nvPicPr>
                   <pic:blipFill>
-                    <a:blip r:embed="rId6"/>
+                    <a:blip r:embed="rId7"/>
                     <a:stretch>
                       <a:fillRect/>
                     </a:stretch>
@@ -2554,6 +2635,7 @@
           <w:bCs/>
           <w:noProof/>
         </w:rPr>
+        <w:lastRenderedPageBreak/>
         <w:drawing>
           <wp:inline distT="0" distB="0" distL="0" distR="0" wp14:anchorId="061AE5BA" wp14:editId="4093284D">
             <wp:extent cx="5972175" cy="1322705"/>
@@ -2570,7 +2652,7 @@
                     <pic:cNvPicPr/>
                   </pic:nvPicPr>
                   <pic:blipFill>
-                    <a:blip r:embed="rId7"/>
+                    <a:blip r:embed="rId8"/>
                     <a:stretch>
                       <a:fillRect/>
                     </a:stretch>
@@ -2593,6 +2675,178 @@
     </w:p>
     <w:p>
       <w:pPr>
+        <w:pBdr>
+          <w:top w:val="single" w:sz="2" w:space="0" w:color="D9D9E3"/>
+          <w:left w:val="single" w:sz="2" w:space="0" w:color="D9D9E3"/>
+          <w:bottom w:val="single" w:sz="2" w:space="0" w:color="D9D9E3"/>
+          <w:right w:val="single" w:sz="2" w:space="0" w:color="D9D9E3"/>
+        </w:pBdr>
+        <w:shd w:val="clear" w:color="auto" w:fill="343541"/>
+        <w:spacing w:before="100" w:beforeAutospacing="1" w:after="100" w:afterAutospacing="1" w:line="240" w:lineRule="auto"/>
+        <w:outlineLvl w:val="2"/>
+        <w:rPr>
+          <w:rFonts w:ascii="Segoe UI" w:eastAsia="Times New Roman" w:hAnsi="Segoe UI" w:cs="Segoe UI"/>
+          <w:b/>
+          <w:bCs/>
+          <w:kern w:val="0"/>
+          <w:sz w:val="30"/>
+          <w:szCs w:val="30"/>
+          <w14:ligatures w14:val="none"/>
+        </w:rPr>
+      </w:pPr>
+      <w:r>
+        <w:rPr>
+          <w:rFonts w:ascii="Segoe UI" w:eastAsia="Times New Roman" w:hAnsi="Segoe UI" w:cs="Segoe UI"/>
+          <w:b/>
+          <w:bCs/>
+          <w:kern w:val="0"/>
+          <w:sz w:val="30"/>
+          <w:szCs w:val="30"/>
+          <w14:ligatures w14:val="none"/>
+        </w:rPr>
+        <w:t xml:space="preserve">Chức năng chính của </w:t>
+      </w:r>
+      <w:proofErr w:type="spellStart"/>
+      <w:r>
+        <w:rPr>
+          <w:rFonts w:ascii="Ubuntu Mono" w:eastAsia="Times New Roman" w:hAnsi="Ubuntu Mono" w:cs="Courier New"/>
+          <w:b/>
+          <w:bCs/>
+          <w:kern w:val="0"/>
+          <w:sz w:val="20"/>
+          <w:szCs w:val="20"/>
+          <w:bdr w:val="single" w:sz="2" w:space="0" w:color="D9D9E3" w:frame="1"/>
+          <w14:ligatures w14:val="none"/>
+        </w:rPr>
+        <w:t>fit_transform</w:t>
+      </w:r>
+      <w:proofErr w:type="spellEnd"/>
+      <w:r>
+        <w:rPr>
+          <w:rFonts w:ascii="Ubuntu Mono" w:eastAsia="Times New Roman" w:hAnsi="Ubuntu Mono" w:cs="Courier New"/>
+          <w:b/>
+          <w:bCs/>
+          <w:kern w:val="0"/>
+          <w:sz w:val="20"/>
+          <w:szCs w:val="20"/>
+          <w:bdr w:val="single" w:sz="2" w:space="0" w:color="D9D9E3" w:frame="1"/>
+          <w14:ligatures w14:val="none"/>
+        </w:rPr>
+        <w:t>()</w:t>
+      </w:r>
+      <w:r>
+        <w:rPr>
+          <w:rFonts w:ascii="Segoe UI" w:eastAsia="Times New Roman" w:hAnsi="Segoe UI" w:cs="Segoe UI"/>
+          <w:b/>
+          <w:bCs/>
+          <w:kern w:val="0"/>
+          <w:sz w:val="30"/>
+          <w:szCs w:val="30"/>
+          <w14:ligatures w14:val="none"/>
+        </w:rPr>
+        <w:t>:</w:t>
+      </w:r>
+    </w:p>
+    <w:p>
+      <w:pPr>
+        <w:numPr>
+          <w:ilvl w:val="0"/>
+          <w:numId w:val="18"/>
+        </w:numPr>
+        <w:pBdr>
+          <w:top w:val="single" w:sz="2" w:space="0" w:color="D9D9E3"/>
+          <w:left w:val="single" w:sz="2" w:space="5" w:color="D9D9E3"/>
+          <w:bottom w:val="single" w:sz="2" w:space="0" w:color="D9D9E3"/>
+          <w:right w:val="single" w:sz="2" w:space="0" w:color="D9D9E3"/>
+        </w:pBdr>
+        <w:shd w:val="clear" w:color="auto" w:fill="343541"/>
+        <w:spacing w:after="0" w:line="240" w:lineRule="auto"/>
+        <w:rPr>
+          <w:rFonts w:ascii="Segoe UI" w:eastAsia="Times New Roman" w:hAnsi="Segoe UI" w:cs="Segoe UI"/>
+          <w:color w:val="D1D5DB"/>
+          <w:kern w:val="0"/>
+          <w:sz w:val="24"/>
+          <w:szCs w:val="24"/>
+          <w14:ligatures w14:val="none"/>
+        </w:rPr>
+      </w:pPr>
+      <w:r>
+        <w:rPr>
+          <w:rFonts w:ascii="Segoe UI" w:eastAsia="Times New Roman" w:hAnsi="Segoe UI" w:cs="Segoe UI"/>
+          <w:b/>
+          <w:bCs/>
+          <w:color w:val="D1D5DB"/>
+          <w:kern w:val="0"/>
+          <w:sz w:val="24"/>
+          <w:szCs w:val="24"/>
+          <w:bdr w:val="single" w:sz="2" w:space="0" w:color="D9D9E3" w:frame="1"/>
+          <w14:ligatures w14:val="none"/>
+        </w:rPr>
+        <w:t>Fit</w:t>
+      </w:r>
+      <w:r>
+        <w:rPr>
+          <w:rFonts w:ascii="Segoe UI" w:eastAsia="Times New Roman" w:hAnsi="Segoe UI" w:cs="Segoe UI"/>
+          <w:color w:val="D1D5DB"/>
+          <w:kern w:val="0"/>
+          <w:sz w:val="24"/>
+          <w:szCs w:val="24"/>
+          <w14:ligatures w14:val="none"/>
+        </w:rPr>
+        <w:t>: Hàm này học các thông số từ dữ liệu huấn luyện. Trong quá trình học, nó tìm hiểu và áp dụng các tham số (như mean, variance, phạm vi, các thông số cần thiết cho việc chuẩn hóa) từ tập dữ liệu đầu vào.</w:t>
+      </w:r>
+    </w:p>
+    <w:p>
+      <w:pPr>
+        <w:numPr>
+          <w:ilvl w:val="0"/>
+          <w:numId w:val="18"/>
+        </w:numPr>
+        <w:pBdr>
+          <w:top w:val="single" w:sz="2" w:space="0" w:color="D9D9E3"/>
+          <w:left w:val="single" w:sz="2" w:space="5" w:color="D9D9E3"/>
+          <w:bottom w:val="single" w:sz="2" w:space="0" w:color="D9D9E3"/>
+          <w:right w:val="single" w:sz="2" w:space="0" w:color="D9D9E3"/>
+        </w:pBdr>
+        <w:shd w:val="clear" w:color="auto" w:fill="343541"/>
+        <w:spacing w:after="0" w:line="240" w:lineRule="auto"/>
+        <w:rPr>
+          <w:rFonts w:ascii="Segoe UI" w:eastAsia="Times New Roman" w:hAnsi="Segoe UI" w:cs="Segoe UI"/>
+          <w:color w:val="D1D5DB"/>
+          <w:kern w:val="0"/>
+          <w:sz w:val="24"/>
+          <w:szCs w:val="24"/>
+          <w14:ligatures w14:val="none"/>
+        </w:rPr>
+      </w:pPr>
+      <w:r>
+        <w:rPr>
+          <w:rFonts w:ascii="Segoe UI" w:eastAsia="Times New Roman" w:hAnsi="Segoe UI" w:cs="Segoe UI"/>
+          <w:b/>
+          <w:bCs/>
+          <w:color w:val="D1D5DB"/>
+          <w:kern w:val="0"/>
+          <w:sz w:val="24"/>
+          <w:szCs w:val="24"/>
+          <w:bdr w:val="single" w:sz="2" w:space="0" w:color="D9D9E3" w:frame="1"/>
+          <w14:ligatures w14:val="none"/>
+        </w:rPr>
+        <w:t>Transform</w:t>
+      </w:r>
+      <w:r>
+        <w:rPr>
+          <w:rFonts w:ascii="Segoe UI" w:eastAsia="Times New Roman" w:hAnsi="Segoe UI" w:cs="Segoe UI"/>
+          <w:color w:val="D1D5DB"/>
+          <w:kern w:val="0"/>
+          <w:sz w:val="24"/>
+          <w:szCs w:val="24"/>
+          <w14:ligatures w14:val="none"/>
+        </w:rPr>
+        <w:t>: Sau khi đã học các thông số từ dữ liệu huấn luyện, hàm này thực hiện việc biến đổi dữ liệu theo các thông số đã học để chuẩn bị dữ liệu để sử dụng cho mô hình hoặc phân tích.</w:t>
+      </w:r>
+    </w:p>
+    <w:p>
+      <w:pPr>
         <w:rPr>
           <w:b/>
           <w:bCs/>
@@ -2781,7 +3035,6 @@
           <w:b/>
           <w:bCs/>
         </w:rPr>
-        <w:lastRenderedPageBreak/>
         <w:t xml:space="preserve">Tanh: Cũng giữ lại giá trị dương và âm như </w:t>
       </w:r>
       <w:proofErr w:type="spellStart"/>
@@ -2928,6 +3181,7 @@
           <w:szCs w:val="26"/>
           <w:bdr w:val="single" w:sz="2" w:space="0" w:color="E5E5E5" w:frame="1"/>
         </w:rPr>
+        <w:lastRenderedPageBreak/>
         <w:t>(+)</w:t>
       </w:r>
       <w:r>
@@ -3439,7 +3693,6 @@
         </w:numPr>
       </w:pPr>
       <w:r>
-        <w:lastRenderedPageBreak/>
         <w:t>Trong một số trường hợp, các mô hình thông thường có thể gặp vấn đề là quên thông tin quá nhanh khi xử lý dữ liệu chuỗi, như trong các tình huống dự đoán từ ngữ trong một câu.</w:t>
       </w:r>
     </w:p>
@@ -3507,6 +3760,7 @@
           <w:b/>
           <w:bCs/>
         </w:rPr>
+        <w:lastRenderedPageBreak/>
         <w:t>Cổng quên (Forget Gate):</w:t>
       </w:r>
       <w:r>
@@ -3684,7 +3938,6 @@
     </w:p>
     <w:p>
       <w:r>
-        <w:lastRenderedPageBreak/>
         <w:br/>
         <w:t>Trong mô hình LSTM, có một số hàm kích hoạt được sử dụng để định rõ các trạng thái của các cổng khác nhau. Dưới đây là các hàm kích hoạt phổ biến mà bạn có thể gặp khi làm việc với LSTM:</w:t>
       </w:r>
@@ -3776,6 +4029,7 @@
           <w:b/>
           <w:bCs/>
         </w:rPr>
+        <w:lastRenderedPageBreak/>
         <w:t>ReLU</w:t>
       </w:r>
       <w:proofErr w:type="spellEnd"/>
@@ -4218,6 +4472,65 @@
           <w:bCs/>
         </w:rPr>
         <w:t>Điều này bởi vì RNN tồn tại một vấn đề khác gọi là "vanishing gradient" (đạo hàm biến mất).</w:t>
+      </w:r>
+    </w:p>
+    <w:p>
+      <w:pPr>
+        <w:rPr>
+          <w:b/>
+          <w:bCs/>
+        </w:rPr>
+      </w:pPr>
+    </w:p>
+    <w:p>
+      <w:pPr>
+        <w:rPr>
+          <w:b/>
+          <w:bCs/>
+        </w:rPr>
+      </w:pPr>
+      <w:r>
+        <w:rPr>
+          <w:b/>
+          <w:bCs/>
+          <w:noProof/>
+        </w:rPr>
+        <w:lastRenderedPageBreak/>
+        <w:drawing>
+          <wp:inline distT="0" distB="0" distL="0" distR="0" wp14:anchorId="7496D67B" wp14:editId="67A66B1F">
+            <wp:extent cx="5972175" cy="2588260"/>
+            <wp:effectExtent l="0" t="0" r="0" b="0"/>
+            <wp:docPr id="1179782680" name="Picture 1"/>
+            <wp:cNvGraphicFramePr>
+              <a:graphicFrameLocks xmlns:a="http://schemas.openxmlformats.org/drawingml/2006/main" noChangeAspect="1"/>
+            </wp:cNvGraphicFramePr>
+            <a:graphic xmlns:a="http://schemas.openxmlformats.org/drawingml/2006/main">
+              <a:graphicData uri="http://schemas.openxmlformats.org/drawingml/2006/picture">
+                <pic:pic xmlns:pic="http://schemas.openxmlformats.org/drawingml/2006/picture">
+                  <pic:nvPicPr>
+                    <pic:cNvPr id="1179782680" name=""/>
+                    <pic:cNvPicPr/>
+                  </pic:nvPicPr>
+                  <pic:blipFill>
+                    <a:blip r:embed="rId9"/>
+                    <a:stretch>
+                      <a:fillRect/>
+                    </a:stretch>
+                  </pic:blipFill>
+                  <pic:spPr>
+                    <a:xfrm>
+                      <a:off x="0" y="0"/>
+                      <a:ext cx="5972175" cy="2588260"/>
+                    </a:xfrm>
+                    <a:prstGeom prst="rect">
+                      <a:avLst/>
+                    </a:prstGeom>
+                  </pic:spPr>
+                </pic:pic>
+              </a:graphicData>
+            </a:graphic>
+          </wp:inline>
+        </w:drawing>
       </w:r>
     </w:p>
     <w:sectPr>
@@ -6407,6 +6720,119 @@
         <w:rFonts w:ascii="Wingdings" w:hAnsi="Wingdings" w:hint="default"/>
         <w:sz w:val="20"/>
       </w:rPr>
+    </w:lvl>
+  </w:abstractNum>
+  <w:abstractNum w:abstractNumId="17" w15:restartNumberingAfterBreak="0">
+    <w:nsid w:val="7D5E6614"/>
+    <w:multiLevelType w:val="multilevel"/>
+    <w:tmpl w:val="C7FA7BD2"/>
+    <w:lvl w:ilvl="0">
+      <w:start w:val="1"/>
+      <w:numFmt w:val="decimal"/>
+      <w:lvlText w:val="%1."/>
+      <w:lvlJc w:val="left"/>
+      <w:pPr>
+        <w:tabs>
+          <w:tab w:val="num" w:pos="720"/>
+        </w:tabs>
+        <w:ind w:left="720" w:hanging="360"/>
+      </w:pPr>
+    </w:lvl>
+    <w:lvl w:ilvl="1" w:tentative="1">
+      <w:start w:val="1"/>
+      <w:numFmt w:val="decimal"/>
+      <w:lvlText w:val="%2."/>
+      <w:lvlJc w:val="left"/>
+      <w:pPr>
+        <w:tabs>
+          <w:tab w:val="num" w:pos="1440"/>
+        </w:tabs>
+        <w:ind w:left="1440" w:hanging="360"/>
+      </w:pPr>
+    </w:lvl>
+    <w:lvl w:ilvl="2" w:tentative="1">
+      <w:start w:val="1"/>
+      <w:numFmt w:val="decimal"/>
+      <w:lvlText w:val="%3."/>
+      <w:lvlJc w:val="left"/>
+      <w:pPr>
+        <w:tabs>
+          <w:tab w:val="num" w:pos="2160"/>
+        </w:tabs>
+        <w:ind w:left="2160" w:hanging="360"/>
+      </w:pPr>
+    </w:lvl>
+    <w:lvl w:ilvl="3" w:tentative="1">
+      <w:start w:val="1"/>
+      <w:numFmt w:val="decimal"/>
+      <w:lvlText w:val="%4."/>
+      <w:lvlJc w:val="left"/>
+      <w:pPr>
+        <w:tabs>
+          <w:tab w:val="num" w:pos="2880"/>
+        </w:tabs>
+        <w:ind w:left="2880" w:hanging="360"/>
+      </w:pPr>
+    </w:lvl>
+    <w:lvl w:ilvl="4" w:tentative="1">
+      <w:start w:val="1"/>
+      <w:numFmt w:val="decimal"/>
+      <w:lvlText w:val="%5."/>
+      <w:lvlJc w:val="left"/>
+      <w:pPr>
+        <w:tabs>
+          <w:tab w:val="num" w:pos="3600"/>
+        </w:tabs>
+        <w:ind w:left="3600" w:hanging="360"/>
+      </w:pPr>
+    </w:lvl>
+    <w:lvl w:ilvl="5" w:tentative="1">
+      <w:start w:val="1"/>
+      <w:numFmt w:val="decimal"/>
+      <w:lvlText w:val="%6."/>
+      <w:lvlJc w:val="left"/>
+      <w:pPr>
+        <w:tabs>
+          <w:tab w:val="num" w:pos="4320"/>
+        </w:tabs>
+        <w:ind w:left="4320" w:hanging="360"/>
+      </w:pPr>
+    </w:lvl>
+    <w:lvl w:ilvl="6" w:tentative="1">
+      <w:start w:val="1"/>
+      <w:numFmt w:val="decimal"/>
+      <w:lvlText w:val="%7."/>
+      <w:lvlJc w:val="left"/>
+      <w:pPr>
+        <w:tabs>
+          <w:tab w:val="num" w:pos="5040"/>
+        </w:tabs>
+        <w:ind w:left="5040" w:hanging="360"/>
+      </w:pPr>
+    </w:lvl>
+    <w:lvl w:ilvl="7" w:tentative="1">
+      <w:start w:val="1"/>
+      <w:numFmt w:val="decimal"/>
+      <w:lvlText w:val="%8."/>
+      <w:lvlJc w:val="left"/>
+      <w:pPr>
+        <w:tabs>
+          <w:tab w:val="num" w:pos="5760"/>
+        </w:tabs>
+        <w:ind w:left="5760" w:hanging="360"/>
+      </w:pPr>
+    </w:lvl>
+    <w:lvl w:ilvl="8" w:tentative="1">
+      <w:start w:val="1"/>
+      <w:numFmt w:val="decimal"/>
+      <w:lvlText w:val="%9."/>
+      <w:lvlJc w:val="left"/>
+      <w:pPr>
+        <w:tabs>
+          <w:tab w:val="num" w:pos="6480"/>
+        </w:tabs>
+        <w:ind w:left="6480" w:hanging="360"/>
+      </w:pPr>
     </w:lvl>
   </w:abstractNum>
   <w:num w:numId="1" w16cid:durableId="1136797118">
@@ -6459,6 +6885,9 @@
   </w:num>
   <w:num w:numId="17" w16cid:durableId="571231522">
     <w:abstractNumId w:val="6"/>
+  </w:num>
+  <w:num w:numId="18" w16cid:durableId="1485660020">
+    <w:abstractNumId w:val="17"/>
   </w:num>
 </w:numbering>
 </file>
@@ -6864,9 +7293,30 @@
     <w:name w:val="Normal"/>
     <w:qFormat/>
   </w:style>
+  <w:style w:type="paragraph" w:styleId="Heading3">
+    <w:name w:val="heading 3"/>
+    <w:basedOn w:val="Normal"/>
+    <w:link w:val="Heading3Char"/>
+    <w:uiPriority w:val="9"/>
+    <w:qFormat/>
+    <w:rsid w:val="00121709"/>
+    <w:pPr>
+      <w:spacing w:before="100" w:beforeAutospacing="1" w:after="100" w:afterAutospacing="1" w:line="240" w:lineRule="auto"/>
+      <w:outlineLvl w:val="2"/>
+    </w:pPr>
+    <w:rPr>
+      <w:rFonts w:ascii="Times New Roman" w:eastAsia="Times New Roman" w:hAnsi="Times New Roman" w:cs="Times New Roman"/>
+      <w:b/>
+      <w:bCs/>
+      <w:kern w:val="0"/>
+      <w:sz w:val="27"/>
+      <w:szCs w:val="27"/>
+    </w:rPr>
+  </w:style>
   <w:style w:type="character" w:default="1" w:styleId="DefaultParagraphFont">
     <w:name w:val="Default Paragraph Font"/>
     <w:uiPriority w:val="1"/>
+    <w:semiHidden/>
     <w:unhideWhenUsed/>
   </w:style>
   <w:style w:type="table" w:default="1" w:styleId="TableNormal">
@@ -6952,6 +7402,32 @@
     <w:rPr>
       <w:b/>
       <w:bCs/>
+    </w:rPr>
+  </w:style>
+  <w:style w:type="character" w:styleId="Emphasis">
+    <w:name w:val="Emphasis"/>
+    <w:basedOn w:val="DefaultParagraphFont"/>
+    <w:uiPriority w:val="20"/>
+    <w:qFormat/>
+    <w:rsid w:val="006808B4"/>
+    <w:rPr>
+      <w:i/>
+      <w:iCs/>
+    </w:rPr>
+  </w:style>
+  <w:style w:type="character" w:customStyle="1" w:styleId="Heading3Char">
+    <w:name w:val="Heading 3 Char"/>
+    <w:basedOn w:val="DefaultParagraphFont"/>
+    <w:link w:val="Heading3"/>
+    <w:uiPriority w:val="9"/>
+    <w:rsid w:val="00121709"/>
+    <w:rPr>
+      <w:rFonts w:ascii="Times New Roman" w:eastAsia="Times New Roman" w:hAnsi="Times New Roman" w:cs="Times New Roman"/>
+      <w:b/>
+      <w:bCs/>
+      <w:kern w:val="0"/>
+      <w:sz w:val="27"/>
+      <w:szCs w:val="27"/>
     </w:rPr>
   </w:style>
 </w:styles>

</xml_diff>